<commit_message>
Made total breweries in each state more ledgible
</commit_message>
<xml_diff>
--- a/BottomsUp_DS.docx
+++ b/BottomsUp_DS.docx
@@ -396,35 +396,6 @@
           <w:rStyle w:val="NormalTok"/>
         </w:rPr>
         <w:t xml:space="preserve"> Brewery_id)</w:t>
-      </w:r>
-    </w:p>
-    <w:p>
-      <w:pPr>
-        <w:pStyle w:val="SourceCode"/>
-      </w:pPr>
-      <w:r>
-        <w:rPr>
-          <w:rStyle w:val="CommentTok"/>
-        </w:rPr>
-        <w:t xml:space="preserve"># dplyr library used to make data easier to work with.</w:t>
-      </w:r>
-      <w:r>
-        <w:br w:type="textWrapping"/>
-      </w:r>
-      <w:r>
-        <w:rPr>
-          <w:rStyle w:val="CommentTok"/>
-        </w:rPr>
-        <w:t xml:space="preserve">#dplyr::tbl_df(Beers)</w:t>
-      </w:r>
-      <w:r>
-        <w:br w:type="textWrapping"/>
-      </w:r>
-      <w:r>
-        <w:rPr>
-          <w:rStyle w:val="CommentTok"/>
-        </w:rPr>
-        <w:t xml:space="preserve">#dplyr::tbl_df(Breweries)</w:t>
       </w:r>
     </w:p>
     <w:p>
@@ -3460,7 +3431,7 @@
               <a:graphicData uri="http://schemas.openxmlformats.org/drawingml/2006/picture">
                 <pic:pic>
                   <pic:nvPicPr>
-                    <pic:cNvPr descr="BottomsUp_DS_files/figure-docx/unnamed-chunk-12-1.png" id="0" name="Picture"/>
+                    <pic:cNvPr descr="BottomsUp_DS_files/figure-docx/unnamed-chunk-11-1.png" id="0" name="Picture"/>
                     <pic:cNvPicPr>
                       <a:picLocks noChangeArrowheads="1" noChangeAspect="1"/>
                     </pic:cNvPicPr>
@@ -3866,7 +3837,7 @@
               <a:graphicData uri="http://schemas.openxmlformats.org/drawingml/2006/picture">
                 <pic:pic>
                   <pic:nvPicPr>
-                    <pic:cNvPr descr="BottomsUp_DS_files/figure-docx/unnamed-chunk-13-1.png" id="0" name="Picture"/>
+                    <pic:cNvPr descr="BottomsUp_DS_files/figure-docx/unnamed-chunk-12-1.png" id="0" name="Picture"/>
                     <pic:cNvPicPr>
                       <a:picLocks noChangeArrowheads="1" noChangeAspect="1"/>
                     </pic:cNvPicPr>
@@ -4673,7 +4644,7 @@
               <a:graphicData uri="http://schemas.openxmlformats.org/drawingml/2006/picture">
                 <pic:pic>
                   <pic:nvPicPr>
-                    <pic:cNvPr descr="BottomsUp_DS_files/figure-docx/unnamed-chunk-19-1.png" id="0" name="Picture"/>
+                    <pic:cNvPr descr="BottomsUp_DS_files/figure-docx/unnamed-chunk-18-1.png" id="0" name="Picture"/>
                     <pic:cNvPicPr>
                       <a:picLocks noChangeArrowheads="1" noChangeAspect="1"/>
                     </pic:cNvPicPr>
@@ -4814,7 +4785,7 @@
     </w:lvl>
   </w:abstractNum>
   <w:abstractNum w:abstractNumId="990">
-    <w:nsid w:val="4991114d"/>
+    <w:nsid w:val="b9fedda5"/>
     <w:multiLevelType w:val="multilevel"/>
     <w:lvl w:ilvl="0">
       <w:numFmt w:val="bullet"/>

</xml_diff>